<commit_message>
atualização do fluxo dos processos
</commit_message>
<xml_diff>
--- a/planejamento/template_autorizacao.docx
+++ b/planejamento/template_autorizacao.docx
@@ -1,6 +1,6 @@
 
 <file path=word/document.xml><?xml version="1.0" encoding="utf-8"?>
-<w:document xmlns:wpc="http://schemas.microsoft.com/office/word/2010/wordprocessingCanvas" xmlns:cx="http://schemas.microsoft.com/office/drawing/2014/chartex" xmlns:cx1="http://schemas.microsoft.com/office/drawing/2015/9/8/chartex" xmlns:cx2="http://schemas.microsoft.com/office/drawing/2015/10/21/chartex" xmlns:cx3="http://schemas.microsoft.com/office/drawing/2016/5/9/chartex" xmlns:cx4="http://schemas.microsoft.com/office/drawing/2016/5/10/chartex" xmlns:cx5="http://schemas.microsoft.com/office/drawing/2016/5/11/chartex" xmlns:cx6="http://schemas.microsoft.com/office/drawing/2016/5/12/chartex" xmlns:cx7="http://schemas.microsoft.com/office/drawing/2016/5/13/chartex" xmlns:cx8="http://schemas.microsoft.com/office/drawing/2016/5/14/chartex" xmlns:mc="http://schemas.openxmlformats.org/markup-compatibility/2006" xmlns:aink="http://schemas.microsoft.com/office/drawing/2016/ink" xmlns:am3d="http://schemas.microsoft.com/office/drawing/2017/model3d" xmlns:o="urn:schemas-microsoft-com:office:office" xmlns:oel="http://schemas.microsoft.com/office/2019/extlst" xmlns:r="http://schemas.openxmlformats.org/officeDocument/2006/relationships" xmlns:m="http://schemas.openxmlformats.org/officeDocument/2006/math" xmlns:v="urn:schemas-microsoft-com:vml" xmlns:wp14="http://schemas.microsoft.com/office/word/2010/wordprocessingDrawing" xmlns:wp="http://schemas.openxmlformats.org/drawingml/2006/wordprocessingDrawing" xmlns:w10="urn:schemas-microsoft-com:office:word" xmlns:w="http://schemas.openxmlformats.org/wordprocessingml/2006/main" xmlns:w14="http://schemas.microsoft.com/office/word/2010/wordml" xmlns:w15="http://schemas.microsoft.com/office/word/2012/wordml" xmlns:w16cex="http://schemas.microsoft.com/office/word/2018/wordml/cex" xmlns:w16cid="http://schemas.microsoft.com/office/word/2016/wordml/cid" xmlns:w16="http://schemas.microsoft.com/office/word/2018/wordml" xmlns:w16sdtdh="http://schemas.microsoft.com/office/word/2020/wordml/sdtdatahash" xmlns:w16se="http://schemas.microsoft.com/office/word/2015/wordml/symex" xmlns:wpg="http://schemas.microsoft.com/office/word/2010/wordprocessingGroup" xmlns:wpi="http://schemas.microsoft.com/office/word/2010/wordprocessingInk" xmlns:wne="http://schemas.microsoft.com/office/word/2006/wordml" xmlns:wps="http://schemas.microsoft.com/office/word/2010/wordprocessingShape" mc:Ignorable="w14 w15 w16se w16cid w16 w16cex w16sdtdh wp14">
+<w:document xmlns:wpc="http://schemas.microsoft.com/office/word/2010/wordprocessingCanvas" xmlns:cx="http://schemas.microsoft.com/office/drawing/2014/chartex" xmlns:cx1="http://schemas.microsoft.com/office/drawing/2015/9/8/chartex" xmlns:cx2="http://schemas.microsoft.com/office/drawing/2015/10/21/chartex" xmlns:cx3="http://schemas.microsoft.com/office/drawing/2016/5/9/chartex" xmlns:cx4="http://schemas.microsoft.com/office/drawing/2016/5/10/chartex" xmlns:cx5="http://schemas.microsoft.com/office/drawing/2016/5/11/chartex" xmlns:cx6="http://schemas.microsoft.com/office/drawing/2016/5/12/chartex" xmlns:cx7="http://schemas.microsoft.com/office/drawing/2016/5/13/chartex" xmlns:cx8="http://schemas.microsoft.com/office/drawing/2016/5/14/chartex" xmlns:mc="http://schemas.openxmlformats.org/markup-compatibility/2006" xmlns:aink="http://schemas.microsoft.com/office/drawing/2016/ink" xmlns:am3d="http://schemas.microsoft.com/office/drawing/2017/model3d" xmlns:o="urn:schemas-microsoft-com:office:office" xmlns:oel="http://schemas.microsoft.com/office/2019/extlst" xmlns:r="http://schemas.openxmlformats.org/officeDocument/2006/relationships" xmlns:m="http://schemas.openxmlformats.org/officeDocument/2006/math" xmlns:v="urn:schemas-microsoft-com:vml" xmlns:wp14="http://schemas.microsoft.com/office/word/2010/wordprocessingDrawing" xmlns:wp="http://schemas.openxmlformats.org/drawingml/2006/wordprocessingDrawing" xmlns:w10="urn:schemas-microsoft-com:office:word" xmlns:w="http://schemas.openxmlformats.org/wordprocessingml/2006/main" xmlns:w14="http://schemas.microsoft.com/office/word/2010/wordml" xmlns:w15="http://schemas.microsoft.com/office/word/2012/wordml" xmlns:w16cex="http://schemas.microsoft.com/office/word/2018/wordml/cex" xmlns:w16cid="http://schemas.microsoft.com/office/word/2016/wordml/cid" xmlns:w16="http://schemas.microsoft.com/office/word/2018/wordml" xmlns:w16du="http://schemas.microsoft.com/office/word/2023/wordml/word16du" xmlns:w16sdtdh="http://schemas.microsoft.com/office/word/2020/wordml/sdtdatahash" xmlns:w16se="http://schemas.microsoft.com/office/word/2015/wordml/symex" xmlns:wpg="http://schemas.microsoft.com/office/word/2010/wordprocessingGroup" xmlns:wpi="http://schemas.microsoft.com/office/word/2010/wordprocessingInk" xmlns:wne="http://schemas.microsoft.com/office/word/2006/wordml" xmlns:wps="http://schemas.microsoft.com/office/word/2010/wordprocessingShape" mc:Ignorable="w14 w15 w16se w16cid w16 w16cex w16sdtdh w16du wp14">
   <w:body>
     <w:p>
       <w:pPr>
@@ -174,46 +174,21 @@
         <w:rPr>
           <w:rStyle w:val="Carlito"/>
         </w:rPr>
-        <w:t>Autorizo a abertura do Processo Licitatório autuado sob o NUP {{nup}}</w:t>
-      </w:r>
-      <w:r>
-        <w:rPr>
-          <w:rStyle w:val="Carlito"/>
-          <w:rFonts w:eastAsia="TimesNewRomanPSMT, '''Times New"/>
-        </w:rPr>
-        <w:t xml:space="preserve">, referente ao </w:t>
-      </w:r>
-      <w:r>
-        <w:rPr>
-          <w:rStyle w:val="Carlito"/>
-        </w:rPr>
         <w:t>{{</w:t>
       </w:r>
-      <w:r>
-        <w:rPr>
-          <w:rStyle w:val="Carlito"/>
-          <w:rFonts w:eastAsia="TimesNewRomanPSMT, '''Times New"/>
-        </w:rPr>
-        <w:t>modalidade</w:t>
-      </w:r>
-      <w:r>
-        <w:rPr>
-          <w:rStyle w:val="Carlito"/>
-        </w:rPr>
-        <w:t>}} desta organização militar, nos termos do art. 18 ao 27 da Lei nº 14.133, de 1º de abril de 2021, cujo objeto é a aquisição de {{</w:t>
-      </w:r>
-      <w:r>
-        <w:rPr>
-          <w:rStyle w:val="Calibri"/>
-          <w:color w:val="000000"/>
-        </w:rPr>
-        <w:t>objeto</w:t>
-      </w:r>
-      <w:r>
-        <w:rPr>
-          <w:rStyle w:val="Carlito"/>
-        </w:rPr>
-        <w:t>}}.</w:t>
+      <w:proofErr w:type="spellStart"/>
+      <w:r>
+        <w:rPr>
+          <w:rStyle w:val="Carlito"/>
+        </w:rPr>
+        <w:t>uasg</w:t>
+      </w:r>
+      <w:proofErr w:type="spellEnd"/>
+      <w:r>
+        <w:rPr>
+          <w:rStyle w:val="Carlito"/>
+        </w:rPr>
+        <w:t>}}</w:t>
       </w:r>
     </w:p>
     <w:p>
@@ -233,13 +208,60 @@
         <w:rPr>
           <w:rStyle w:val="Carlito"/>
         </w:rPr>
-        <w:t xml:space="preserve">Trata-se de Processo Licitatório originado do Plano de Contratações Anual (PCA) de 2024, previsto na Portaria nº </w:t>
-      </w:r>
-      <w:r>
-        <w:rPr>
-          <w:rStyle w:val="Carlito"/>
-        </w:rPr>
-        <w:t>{{portaria_PCA}}</w:t>
+        <w:t>Autorizo a abertura do Processo Licitatório autuado sob o NUP {{</w:t>
+      </w:r>
+      <w:proofErr w:type="spellStart"/>
+      <w:r>
+        <w:rPr>
+          <w:rStyle w:val="Carlito"/>
+        </w:rPr>
+        <w:t>nup</w:t>
+      </w:r>
+      <w:proofErr w:type="spellEnd"/>
+      <w:r>
+        <w:rPr>
+          <w:rStyle w:val="Carlito"/>
+        </w:rPr>
+        <w:t>}}</w:t>
+      </w:r>
+      <w:r>
+        <w:rPr>
+          <w:rStyle w:val="Carlito"/>
+          <w:rFonts w:eastAsia="TimesNewRomanPSMT, '''Times New"/>
+        </w:rPr>
+        <w:t xml:space="preserve">, referente ao </w:t>
+      </w:r>
+      <w:r>
+        <w:rPr>
+          <w:rStyle w:val="Carlito"/>
+        </w:rPr>
+        <w:t>{{</w:t>
+      </w:r>
+      <w:r>
+        <w:rPr>
+          <w:rStyle w:val="Carlito"/>
+          <w:rFonts w:eastAsia="TimesNewRomanPSMT, '''Times New"/>
+        </w:rPr>
+        <w:t>modalidade</w:t>
+      </w:r>
+      <w:r>
+        <w:rPr>
+          <w:rStyle w:val="Carlito"/>
+        </w:rPr>
+        <w:t>}} desta organização militar, nos termos do art. 18 ao 27 da Lei nº 14.133, de 1º de abril de 2021, cujo objeto é a aquisição de {{</w:t>
+      </w:r>
+      <w:r>
+        <w:rPr>
+          <w:rStyle w:val="Calibri"/>
+          <w:color w:val="000000"/>
+        </w:rPr>
+        <w:t>objeto</w:t>
+      </w:r>
+      <w:r>
+        <w:rPr>
+          <w:rStyle w:val="Carlito"/>
+        </w:rPr>
+        <w:t>}}.</w:t>
       </w:r>
     </w:p>
     <w:p>
@@ -259,7 +281,171 @@
         <w:rPr>
           <w:rStyle w:val="Carlito"/>
         </w:rPr>
-        <w:t>Item PCA: {{item_pca}}</w:t>
+        <w:t xml:space="preserve">Trata-se de Processo Licitatório originado do Plano de Contratações Anual (PCA) de 2024, previsto na Portaria nº </w:t>
+      </w:r>
+      <w:r>
+        <w:rPr>
+          <w:rStyle w:val="Carlito"/>
+        </w:rPr>
+        <w:t>{{</w:t>
+      </w:r>
+      <w:proofErr w:type="spellStart"/>
+      <w:r>
+        <w:rPr>
+          <w:rStyle w:val="Carlito"/>
+        </w:rPr>
+        <w:t>portaria_PCA</w:t>
+      </w:r>
+      <w:proofErr w:type="spellEnd"/>
+      <w:r>
+        <w:rPr>
+          <w:rStyle w:val="Carlito"/>
+        </w:rPr>
+        <w:t>}}</w:t>
+      </w:r>
+    </w:p>
+    <w:p>
+      <w:pPr>
+        <w:pStyle w:val="Standard"/>
+        <w:tabs>
+          <w:tab w:val="left" w:pos="586"/>
+        </w:tabs>
+        <w:spacing w:before="284" w:after="284" w:line="240" w:lineRule="auto"/>
+        <w:ind w:firstLine="1134"/>
+        <w:jc w:val="both"/>
+        <w:rPr>
+          <w:rStyle w:val="Carlito"/>
+        </w:rPr>
+      </w:pPr>
+      <w:r>
+        <w:rPr>
+          <w:rStyle w:val="Carlito"/>
+        </w:rPr>
+        <w:t>Item PCA: {{</w:t>
+      </w:r>
+      <w:proofErr w:type="spellStart"/>
+      <w:r>
+        <w:rPr>
+          <w:rStyle w:val="Carlito"/>
+        </w:rPr>
+        <w:t>item_pca</w:t>
+      </w:r>
+      <w:proofErr w:type="spellEnd"/>
+      <w:r>
+        <w:rPr>
+          <w:rStyle w:val="Carlito"/>
+        </w:rPr>
+        <w:t>}}</w:t>
+      </w:r>
+    </w:p>
+    <w:p>
+      <w:pPr>
+        <w:pStyle w:val="Standard"/>
+        <w:tabs>
+          <w:tab w:val="left" w:pos="586"/>
+        </w:tabs>
+        <w:spacing w:before="284" w:after="284" w:line="240" w:lineRule="auto"/>
+        <w:ind w:firstLine="1134"/>
+        <w:jc w:val="both"/>
+        <w:rPr>
+          <w:rStyle w:val="Carlito"/>
+          <w:b/>
+          <w:bCs/>
+          <w:i/>
+          <w:iCs/>
+          <w:u w:val="single"/>
+        </w:rPr>
+      </w:pPr>
+      <w:r>
+        <w:rPr>
+          <w:rStyle w:val="Carlito"/>
+        </w:rPr>
+        <w:t>{{</w:t>
+      </w:r>
+      <w:proofErr w:type="spellStart"/>
+      <w:r>
+        <w:rPr>
+          <w:rStyle w:val="Carlito"/>
+        </w:rPr>
+        <w:t>uasg</w:t>
+      </w:r>
+      <w:proofErr w:type="spellEnd"/>
+      <w:r>
+        <w:rPr>
+          <w:rStyle w:val="Carlito"/>
+        </w:rPr>
+        <w:t>}}</w:t>
+      </w:r>
+      <w:r>
+        <w:rPr>
+          <w:rStyle w:val="Carlito"/>
+        </w:rPr>
+        <w:t xml:space="preserve"> </w:t>
+      </w:r>
+      <w:r>
+        <w:rPr>
+          <w:rStyle w:val="Carlito"/>
+          <w:color w:val="FF0000"/>
+          <w:highlight w:val="yellow"/>
+        </w:rPr>
+        <w:t>{{objeto}}</w:t>
+      </w:r>
+    </w:p>
+    <w:p>
+      <w:pPr>
+        <w:pStyle w:val="Standard"/>
+        <w:tabs>
+          <w:tab w:val="left" w:pos="586"/>
+        </w:tabs>
+        <w:spacing w:before="284" w:after="284" w:line="240" w:lineRule="auto"/>
+        <w:ind w:firstLine="1134"/>
+        <w:jc w:val="both"/>
+        <w:rPr>
+          <w:rStyle w:val="Carlito"/>
+          <w:b/>
+          <w:bCs/>
+          <w:i/>
+          <w:iCs/>
+          <w:u w:val="single"/>
+        </w:rPr>
+      </w:pPr>
+      <w:r>
+        <w:rPr>
+          <w:rStyle w:val="Carlito"/>
+          <w:b/>
+          <w:bCs/>
+          <w:i/>
+          <w:iCs/>
+          <w:highlight w:val="yellow"/>
+          <w:u w:val="single"/>
+        </w:rPr>
+        <w:t>{{</w:t>
+      </w:r>
+      <w:proofErr w:type="spellStart"/>
+      <w:r>
+        <w:rPr>
+          <w:rStyle w:val="Carlito"/>
+          <w:b/>
+          <w:bCs/>
+          <w:i/>
+          <w:iCs/>
+          <w:highlight w:val="yellow"/>
+          <w:u w:val="single"/>
+        </w:rPr>
+        <w:t>orgao_responsavel</w:t>
+      </w:r>
+      <w:proofErr w:type="spellEnd"/>
+      <w:r>
+        <w:rPr>
+          <w:rStyle w:val="Carlito"/>
+          <w:b/>
+          <w:bCs/>
+          <w:i/>
+          <w:iCs/>
+          <w:highlight w:val="yellow"/>
+          <w:u w:val="single"/>
+        </w:rPr>
+        <w:t>}}</w:t>
       </w:r>
     </w:p>
     <w:p>
@@ -278,6 +464,28 @@
         </w:rPr>
         <w:t>Documento revisado</w:t>
       </w:r>
+      <w:r>
+        <w:rPr>
+          <w:rStyle w:val="Carlito"/>
+        </w:rPr>
+        <w:t xml:space="preserve"> </w:t>
+      </w:r>
+      <w:r>
+        <w:rPr>
+          <w:rStyle w:val="Carlito"/>
+          <w:highlight w:val="yellow"/>
+        </w:rPr>
+        <w:t xml:space="preserve">por </w:t>
+      </w:r>
+      <w:proofErr w:type="spellStart"/>
+      <w:r>
+        <w:rPr>
+          <w:rStyle w:val="Carlito"/>
+          <w:highlight w:val="yellow"/>
+        </w:rPr>
+        <w:t>ivanilda</w:t>
+      </w:r>
+      <w:proofErr w:type="spellEnd"/>
     </w:p>
     <w:p>
       <w:pPr>
@@ -360,7 +568,21 @@
         <w:rPr>
           <w:rStyle w:val="Carlito"/>
         </w:rPr>
-        <w:t>{{ordenador_de_despesas}}</w:t>
+        <w:t>{{</w:t>
+      </w:r>
+      <w:proofErr w:type="spellStart"/>
+      <w:r>
+        <w:rPr>
+          <w:rStyle w:val="Carlito"/>
+        </w:rPr>
+        <w:t>ordenador_de_despesas</w:t>
+      </w:r>
+      <w:proofErr w:type="spellEnd"/>
+      <w:r>
+        <w:rPr>
+          <w:rStyle w:val="Carlito"/>
+        </w:rPr>
+        <w:t>}}</w:t>
       </w:r>
     </w:p>
     <w:tbl>
@@ -441,7 +663,7 @@
 </file>
 
 <file path=word/endnotes.xml><?xml version="1.0" encoding="utf-8"?>
-<w:endnotes xmlns:wpc="http://schemas.microsoft.com/office/word/2010/wordprocessingCanvas" xmlns:cx="http://schemas.microsoft.com/office/drawing/2014/chartex" xmlns:cx1="http://schemas.microsoft.com/office/drawing/2015/9/8/chartex" xmlns:cx2="http://schemas.microsoft.com/office/drawing/2015/10/21/chartex" xmlns:cx3="http://schemas.microsoft.com/office/drawing/2016/5/9/chartex" xmlns:cx4="http://schemas.microsoft.com/office/drawing/2016/5/10/chartex" xmlns:cx5="http://schemas.microsoft.com/office/drawing/2016/5/11/chartex" xmlns:cx6="http://schemas.microsoft.com/office/drawing/2016/5/12/chartex" xmlns:cx7="http://schemas.microsoft.com/office/drawing/2016/5/13/chartex" xmlns:cx8="http://schemas.microsoft.com/office/drawing/2016/5/14/chartex" xmlns:mc="http://schemas.openxmlformats.org/markup-compatibility/2006" xmlns:aink="http://schemas.microsoft.com/office/drawing/2016/ink" xmlns:am3d="http://schemas.microsoft.com/office/drawing/2017/model3d" xmlns:o="urn:schemas-microsoft-com:office:office" xmlns:oel="http://schemas.microsoft.com/office/2019/extlst" xmlns:r="http://schemas.openxmlformats.org/officeDocument/2006/relationships" xmlns:m="http://schemas.openxmlformats.org/officeDocument/2006/math" xmlns:v="urn:schemas-microsoft-com:vml" xmlns:wp14="http://schemas.microsoft.com/office/word/2010/wordprocessingDrawing" xmlns:wp="http://schemas.openxmlformats.org/drawingml/2006/wordprocessingDrawing" xmlns:w10="urn:schemas-microsoft-com:office:word" xmlns:w="http://schemas.openxmlformats.org/wordprocessingml/2006/main" xmlns:w14="http://schemas.microsoft.com/office/word/2010/wordml" xmlns:w15="http://schemas.microsoft.com/office/word/2012/wordml" xmlns:w16cex="http://schemas.microsoft.com/office/word/2018/wordml/cex" xmlns:w16cid="http://schemas.microsoft.com/office/word/2016/wordml/cid" xmlns:w16="http://schemas.microsoft.com/office/word/2018/wordml" xmlns:w16sdtdh="http://schemas.microsoft.com/office/word/2020/wordml/sdtdatahash" xmlns:w16se="http://schemas.microsoft.com/office/word/2015/wordml/symex" xmlns:wpg="http://schemas.microsoft.com/office/word/2010/wordprocessingGroup" xmlns:wpi="http://schemas.microsoft.com/office/word/2010/wordprocessingInk" xmlns:wne="http://schemas.microsoft.com/office/word/2006/wordml" xmlns:wps="http://schemas.microsoft.com/office/word/2010/wordprocessingShape" mc:Ignorable="w14 w15 w16se w16cid w16 w16cex w16sdtdh wp14">
+<w:endnotes xmlns:wpc="http://schemas.microsoft.com/office/word/2010/wordprocessingCanvas" xmlns:cx="http://schemas.microsoft.com/office/drawing/2014/chartex" xmlns:cx1="http://schemas.microsoft.com/office/drawing/2015/9/8/chartex" xmlns:cx2="http://schemas.microsoft.com/office/drawing/2015/10/21/chartex" xmlns:cx3="http://schemas.microsoft.com/office/drawing/2016/5/9/chartex" xmlns:cx4="http://schemas.microsoft.com/office/drawing/2016/5/10/chartex" xmlns:cx5="http://schemas.microsoft.com/office/drawing/2016/5/11/chartex" xmlns:cx6="http://schemas.microsoft.com/office/drawing/2016/5/12/chartex" xmlns:cx7="http://schemas.microsoft.com/office/drawing/2016/5/13/chartex" xmlns:cx8="http://schemas.microsoft.com/office/drawing/2016/5/14/chartex" xmlns:mc="http://schemas.openxmlformats.org/markup-compatibility/2006" xmlns:aink="http://schemas.microsoft.com/office/drawing/2016/ink" xmlns:am3d="http://schemas.microsoft.com/office/drawing/2017/model3d" xmlns:o="urn:schemas-microsoft-com:office:office" xmlns:oel="http://schemas.microsoft.com/office/2019/extlst" xmlns:r="http://schemas.openxmlformats.org/officeDocument/2006/relationships" xmlns:m="http://schemas.openxmlformats.org/officeDocument/2006/math" xmlns:v="urn:schemas-microsoft-com:vml" xmlns:wp14="http://schemas.microsoft.com/office/word/2010/wordprocessingDrawing" xmlns:wp="http://schemas.openxmlformats.org/drawingml/2006/wordprocessingDrawing" xmlns:w10="urn:schemas-microsoft-com:office:word" xmlns:w="http://schemas.openxmlformats.org/wordprocessingml/2006/main" xmlns:w14="http://schemas.microsoft.com/office/word/2010/wordml" xmlns:w15="http://schemas.microsoft.com/office/word/2012/wordml" xmlns:w16cex="http://schemas.microsoft.com/office/word/2018/wordml/cex" xmlns:w16cid="http://schemas.microsoft.com/office/word/2016/wordml/cid" xmlns:w16="http://schemas.microsoft.com/office/word/2018/wordml" xmlns:w16du="http://schemas.microsoft.com/office/word/2023/wordml/word16du" xmlns:w16sdtdh="http://schemas.microsoft.com/office/word/2020/wordml/sdtdatahash" xmlns:w16se="http://schemas.microsoft.com/office/word/2015/wordml/symex" xmlns:wpg="http://schemas.microsoft.com/office/word/2010/wordprocessingGroup" xmlns:wpi="http://schemas.microsoft.com/office/word/2010/wordprocessingInk" xmlns:wne="http://schemas.microsoft.com/office/word/2006/wordml" xmlns:wps="http://schemas.microsoft.com/office/word/2010/wordprocessingShape" mc:Ignorable="w14 w15 w16se w16cid w16 w16cex w16sdtdh w16du wp14">
   <w:endnote w:type="separator" w:id="-1">
     <w:p>
       <w:pPr>
@@ -466,7 +688,7 @@
 </file>
 
 <file path=word/footer1.xml><?xml version="1.0" encoding="utf-8"?>
-<w:ftr xmlns:wpc="http://schemas.microsoft.com/office/word/2010/wordprocessingCanvas" xmlns:cx="http://schemas.microsoft.com/office/drawing/2014/chartex" xmlns:cx1="http://schemas.microsoft.com/office/drawing/2015/9/8/chartex" xmlns:cx2="http://schemas.microsoft.com/office/drawing/2015/10/21/chartex" xmlns:cx3="http://schemas.microsoft.com/office/drawing/2016/5/9/chartex" xmlns:cx4="http://schemas.microsoft.com/office/drawing/2016/5/10/chartex" xmlns:cx5="http://schemas.microsoft.com/office/drawing/2016/5/11/chartex" xmlns:cx6="http://schemas.microsoft.com/office/drawing/2016/5/12/chartex" xmlns:cx7="http://schemas.microsoft.com/office/drawing/2016/5/13/chartex" xmlns:cx8="http://schemas.microsoft.com/office/drawing/2016/5/14/chartex" xmlns:mc="http://schemas.openxmlformats.org/markup-compatibility/2006" xmlns:aink="http://schemas.microsoft.com/office/drawing/2016/ink" xmlns:am3d="http://schemas.microsoft.com/office/drawing/2017/model3d" xmlns:o="urn:schemas-microsoft-com:office:office" xmlns:oel="http://schemas.microsoft.com/office/2019/extlst" xmlns:r="http://schemas.openxmlformats.org/officeDocument/2006/relationships" xmlns:m="http://schemas.openxmlformats.org/officeDocument/2006/math" xmlns:v="urn:schemas-microsoft-com:vml" xmlns:wp14="http://schemas.microsoft.com/office/word/2010/wordprocessingDrawing" xmlns:wp="http://schemas.openxmlformats.org/drawingml/2006/wordprocessingDrawing" xmlns:w10="urn:schemas-microsoft-com:office:word" xmlns:w="http://schemas.openxmlformats.org/wordprocessingml/2006/main" xmlns:w14="http://schemas.microsoft.com/office/word/2010/wordml" xmlns:w15="http://schemas.microsoft.com/office/word/2012/wordml" xmlns:w16cex="http://schemas.microsoft.com/office/word/2018/wordml/cex" xmlns:w16cid="http://schemas.microsoft.com/office/word/2016/wordml/cid" xmlns:w16="http://schemas.microsoft.com/office/word/2018/wordml" xmlns:w16sdtdh="http://schemas.microsoft.com/office/word/2020/wordml/sdtdatahash" xmlns:w16se="http://schemas.microsoft.com/office/word/2015/wordml/symex" xmlns:wpg="http://schemas.microsoft.com/office/word/2010/wordprocessingGroup" xmlns:wpi="http://schemas.microsoft.com/office/word/2010/wordprocessingInk" xmlns:wne="http://schemas.microsoft.com/office/word/2006/wordml" xmlns:wps="http://schemas.microsoft.com/office/word/2010/wordprocessingShape" mc:Ignorable="w14 w15 w16se w16cid w16 w16cex w16sdtdh wp14">
+<w:ftr xmlns:wpc="http://schemas.microsoft.com/office/word/2010/wordprocessingCanvas" xmlns:cx="http://schemas.microsoft.com/office/drawing/2014/chartex" xmlns:cx1="http://schemas.microsoft.com/office/drawing/2015/9/8/chartex" xmlns:cx2="http://schemas.microsoft.com/office/drawing/2015/10/21/chartex" xmlns:cx3="http://schemas.microsoft.com/office/drawing/2016/5/9/chartex" xmlns:cx4="http://schemas.microsoft.com/office/drawing/2016/5/10/chartex" xmlns:cx5="http://schemas.microsoft.com/office/drawing/2016/5/11/chartex" xmlns:cx6="http://schemas.microsoft.com/office/drawing/2016/5/12/chartex" xmlns:cx7="http://schemas.microsoft.com/office/drawing/2016/5/13/chartex" xmlns:cx8="http://schemas.microsoft.com/office/drawing/2016/5/14/chartex" xmlns:mc="http://schemas.openxmlformats.org/markup-compatibility/2006" xmlns:aink="http://schemas.microsoft.com/office/drawing/2016/ink" xmlns:am3d="http://schemas.microsoft.com/office/drawing/2017/model3d" xmlns:o="urn:schemas-microsoft-com:office:office" xmlns:oel="http://schemas.microsoft.com/office/2019/extlst" xmlns:r="http://schemas.openxmlformats.org/officeDocument/2006/relationships" xmlns:m="http://schemas.openxmlformats.org/officeDocument/2006/math" xmlns:v="urn:schemas-microsoft-com:vml" xmlns:wp14="http://schemas.microsoft.com/office/word/2010/wordprocessingDrawing" xmlns:wp="http://schemas.openxmlformats.org/drawingml/2006/wordprocessingDrawing" xmlns:w10="urn:schemas-microsoft-com:office:word" xmlns:w="http://schemas.openxmlformats.org/wordprocessingml/2006/main" xmlns:w14="http://schemas.microsoft.com/office/word/2010/wordml" xmlns:w15="http://schemas.microsoft.com/office/word/2012/wordml" xmlns:w16cex="http://schemas.microsoft.com/office/word/2018/wordml/cex" xmlns:w16cid="http://schemas.microsoft.com/office/word/2016/wordml/cid" xmlns:w16="http://schemas.microsoft.com/office/word/2018/wordml" xmlns:w16du="http://schemas.microsoft.com/office/word/2023/wordml/word16du" xmlns:w16sdtdh="http://schemas.microsoft.com/office/word/2020/wordml/sdtdatahash" xmlns:w16se="http://schemas.microsoft.com/office/word/2015/wordml/symex" xmlns:wpg="http://schemas.microsoft.com/office/word/2010/wordprocessingGroup" xmlns:wpi="http://schemas.microsoft.com/office/word/2010/wordprocessingInk" xmlns:wne="http://schemas.microsoft.com/office/word/2006/wordml" xmlns:wps="http://schemas.microsoft.com/office/word/2010/wordprocessingShape" mc:Ignorable="w14 w15 w16se w16cid w16 w16cex w16sdtdh w16du wp14">
   <w:p>
     <w:pPr>
       <w:pStyle w:val="Rodap"/>
@@ -593,7 +815,7 @@
 </file>
 
 <file path=word/footnotes.xml><?xml version="1.0" encoding="utf-8"?>
-<w:footnotes xmlns:wpc="http://schemas.microsoft.com/office/word/2010/wordprocessingCanvas" xmlns:cx="http://schemas.microsoft.com/office/drawing/2014/chartex" xmlns:cx1="http://schemas.microsoft.com/office/drawing/2015/9/8/chartex" xmlns:cx2="http://schemas.microsoft.com/office/drawing/2015/10/21/chartex" xmlns:cx3="http://schemas.microsoft.com/office/drawing/2016/5/9/chartex" xmlns:cx4="http://schemas.microsoft.com/office/drawing/2016/5/10/chartex" xmlns:cx5="http://schemas.microsoft.com/office/drawing/2016/5/11/chartex" xmlns:cx6="http://schemas.microsoft.com/office/drawing/2016/5/12/chartex" xmlns:cx7="http://schemas.microsoft.com/office/drawing/2016/5/13/chartex" xmlns:cx8="http://schemas.microsoft.com/office/drawing/2016/5/14/chartex" xmlns:mc="http://schemas.openxmlformats.org/markup-compatibility/2006" xmlns:aink="http://schemas.microsoft.com/office/drawing/2016/ink" xmlns:am3d="http://schemas.microsoft.com/office/drawing/2017/model3d" xmlns:o="urn:schemas-microsoft-com:office:office" xmlns:oel="http://schemas.microsoft.com/office/2019/extlst" xmlns:r="http://schemas.openxmlformats.org/officeDocument/2006/relationships" xmlns:m="http://schemas.openxmlformats.org/officeDocument/2006/math" xmlns:v="urn:schemas-microsoft-com:vml" xmlns:wp14="http://schemas.microsoft.com/office/word/2010/wordprocessingDrawing" xmlns:wp="http://schemas.openxmlformats.org/drawingml/2006/wordprocessingDrawing" xmlns:w10="urn:schemas-microsoft-com:office:word" xmlns:w="http://schemas.openxmlformats.org/wordprocessingml/2006/main" xmlns:w14="http://schemas.microsoft.com/office/word/2010/wordml" xmlns:w15="http://schemas.microsoft.com/office/word/2012/wordml" xmlns:w16cex="http://schemas.microsoft.com/office/word/2018/wordml/cex" xmlns:w16cid="http://schemas.microsoft.com/office/word/2016/wordml/cid" xmlns:w16="http://schemas.microsoft.com/office/word/2018/wordml" xmlns:w16sdtdh="http://schemas.microsoft.com/office/word/2020/wordml/sdtdatahash" xmlns:w16se="http://schemas.microsoft.com/office/word/2015/wordml/symex" xmlns:wpg="http://schemas.microsoft.com/office/word/2010/wordprocessingGroup" xmlns:wpi="http://schemas.microsoft.com/office/word/2010/wordprocessingInk" xmlns:wne="http://schemas.microsoft.com/office/word/2006/wordml" xmlns:wps="http://schemas.microsoft.com/office/word/2010/wordprocessingShape" mc:Ignorable="w14 w15 w16se w16cid w16 w16cex w16sdtdh wp14">
+<w:footnotes xmlns:wpc="http://schemas.microsoft.com/office/word/2010/wordprocessingCanvas" xmlns:cx="http://schemas.microsoft.com/office/drawing/2014/chartex" xmlns:cx1="http://schemas.microsoft.com/office/drawing/2015/9/8/chartex" xmlns:cx2="http://schemas.microsoft.com/office/drawing/2015/10/21/chartex" xmlns:cx3="http://schemas.microsoft.com/office/drawing/2016/5/9/chartex" xmlns:cx4="http://schemas.microsoft.com/office/drawing/2016/5/10/chartex" xmlns:cx5="http://schemas.microsoft.com/office/drawing/2016/5/11/chartex" xmlns:cx6="http://schemas.microsoft.com/office/drawing/2016/5/12/chartex" xmlns:cx7="http://schemas.microsoft.com/office/drawing/2016/5/13/chartex" xmlns:cx8="http://schemas.microsoft.com/office/drawing/2016/5/14/chartex" xmlns:mc="http://schemas.openxmlformats.org/markup-compatibility/2006" xmlns:aink="http://schemas.microsoft.com/office/drawing/2016/ink" xmlns:am3d="http://schemas.microsoft.com/office/drawing/2017/model3d" xmlns:o="urn:schemas-microsoft-com:office:office" xmlns:oel="http://schemas.microsoft.com/office/2019/extlst" xmlns:r="http://schemas.openxmlformats.org/officeDocument/2006/relationships" xmlns:m="http://schemas.openxmlformats.org/officeDocument/2006/math" xmlns:v="urn:schemas-microsoft-com:vml" xmlns:wp14="http://schemas.microsoft.com/office/word/2010/wordprocessingDrawing" xmlns:wp="http://schemas.openxmlformats.org/drawingml/2006/wordprocessingDrawing" xmlns:w10="urn:schemas-microsoft-com:office:word" xmlns:w="http://schemas.openxmlformats.org/wordprocessingml/2006/main" xmlns:w14="http://schemas.microsoft.com/office/word/2010/wordml" xmlns:w15="http://schemas.microsoft.com/office/word/2012/wordml" xmlns:w16cex="http://schemas.microsoft.com/office/word/2018/wordml/cex" xmlns:w16cid="http://schemas.microsoft.com/office/word/2016/wordml/cid" xmlns:w16="http://schemas.microsoft.com/office/word/2018/wordml" xmlns:w16du="http://schemas.microsoft.com/office/word/2023/wordml/word16du" xmlns:w16sdtdh="http://schemas.microsoft.com/office/word/2020/wordml/sdtdatahash" xmlns:w16se="http://schemas.microsoft.com/office/word/2015/wordml/symex" xmlns:wpg="http://schemas.microsoft.com/office/word/2010/wordprocessingGroup" xmlns:wpi="http://schemas.microsoft.com/office/word/2010/wordprocessingInk" xmlns:wne="http://schemas.microsoft.com/office/word/2006/wordml" xmlns:wps="http://schemas.microsoft.com/office/word/2010/wordprocessingShape" mc:Ignorable="w14 w15 w16se w16cid w16 w16cex w16sdtdh w16du wp14">
   <w:footnote w:type="separator" w:id="-1">
     <w:p>
       <w:pPr>
@@ -618,7 +840,7 @@
 </file>
 
 <file path=word/header1.xml><?xml version="1.0" encoding="utf-8"?>
-<w:hdr xmlns:wpc="http://schemas.microsoft.com/office/word/2010/wordprocessingCanvas" xmlns:cx="http://schemas.microsoft.com/office/drawing/2014/chartex" xmlns:cx1="http://schemas.microsoft.com/office/drawing/2015/9/8/chartex" xmlns:cx2="http://schemas.microsoft.com/office/drawing/2015/10/21/chartex" xmlns:cx3="http://schemas.microsoft.com/office/drawing/2016/5/9/chartex" xmlns:cx4="http://schemas.microsoft.com/office/drawing/2016/5/10/chartex" xmlns:cx5="http://schemas.microsoft.com/office/drawing/2016/5/11/chartex" xmlns:cx6="http://schemas.microsoft.com/office/drawing/2016/5/12/chartex" xmlns:cx7="http://schemas.microsoft.com/office/drawing/2016/5/13/chartex" xmlns:cx8="http://schemas.microsoft.com/office/drawing/2016/5/14/chartex" xmlns:mc="http://schemas.openxmlformats.org/markup-compatibility/2006" xmlns:aink="http://schemas.microsoft.com/office/drawing/2016/ink" xmlns:am3d="http://schemas.microsoft.com/office/drawing/2017/model3d" xmlns:o="urn:schemas-microsoft-com:office:office" xmlns:oel="http://schemas.microsoft.com/office/2019/extlst" xmlns:r="http://schemas.openxmlformats.org/officeDocument/2006/relationships" xmlns:m="http://schemas.openxmlformats.org/officeDocument/2006/math" xmlns:v="urn:schemas-microsoft-com:vml" xmlns:wp14="http://schemas.microsoft.com/office/word/2010/wordprocessingDrawing" xmlns:wp="http://schemas.openxmlformats.org/drawingml/2006/wordprocessingDrawing" xmlns:w10="urn:schemas-microsoft-com:office:word" xmlns:w="http://schemas.openxmlformats.org/wordprocessingml/2006/main" xmlns:w14="http://schemas.microsoft.com/office/word/2010/wordml" xmlns:w15="http://schemas.microsoft.com/office/word/2012/wordml" xmlns:w16cex="http://schemas.microsoft.com/office/word/2018/wordml/cex" xmlns:w16cid="http://schemas.microsoft.com/office/word/2016/wordml/cid" xmlns:w16="http://schemas.microsoft.com/office/word/2018/wordml" xmlns:w16sdtdh="http://schemas.microsoft.com/office/word/2020/wordml/sdtdatahash" xmlns:w16se="http://schemas.microsoft.com/office/word/2015/wordml/symex" xmlns:wpg="http://schemas.microsoft.com/office/word/2010/wordprocessingGroup" xmlns:wpi="http://schemas.microsoft.com/office/word/2010/wordprocessingInk" xmlns:wne="http://schemas.microsoft.com/office/word/2006/wordml" xmlns:wps="http://schemas.microsoft.com/office/word/2010/wordprocessingShape" mc:Ignorable="w14 w15 w16se w16cid w16 w16cex w16sdtdh wp14">
+<w:hdr xmlns:wpc="http://schemas.microsoft.com/office/word/2010/wordprocessingCanvas" xmlns:cx="http://schemas.microsoft.com/office/drawing/2014/chartex" xmlns:cx1="http://schemas.microsoft.com/office/drawing/2015/9/8/chartex" xmlns:cx2="http://schemas.microsoft.com/office/drawing/2015/10/21/chartex" xmlns:cx3="http://schemas.microsoft.com/office/drawing/2016/5/9/chartex" xmlns:cx4="http://schemas.microsoft.com/office/drawing/2016/5/10/chartex" xmlns:cx5="http://schemas.microsoft.com/office/drawing/2016/5/11/chartex" xmlns:cx6="http://schemas.microsoft.com/office/drawing/2016/5/12/chartex" xmlns:cx7="http://schemas.microsoft.com/office/drawing/2016/5/13/chartex" xmlns:cx8="http://schemas.microsoft.com/office/drawing/2016/5/14/chartex" xmlns:mc="http://schemas.openxmlformats.org/markup-compatibility/2006" xmlns:aink="http://schemas.microsoft.com/office/drawing/2016/ink" xmlns:am3d="http://schemas.microsoft.com/office/drawing/2017/model3d" xmlns:o="urn:schemas-microsoft-com:office:office" xmlns:oel="http://schemas.microsoft.com/office/2019/extlst" xmlns:r="http://schemas.openxmlformats.org/officeDocument/2006/relationships" xmlns:m="http://schemas.openxmlformats.org/officeDocument/2006/math" xmlns:v="urn:schemas-microsoft-com:vml" xmlns:wp14="http://schemas.microsoft.com/office/word/2010/wordprocessingDrawing" xmlns:wp="http://schemas.openxmlformats.org/drawingml/2006/wordprocessingDrawing" xmlns:w10="urn:schemas-microsoft-com:office:word" xmlns:w="http://schemas.openxmlformats.org/wordprocessingml/2006/main" xmlns:w14="http://schemas.microsoft.com/office/word/2010/wordml" xmlns:w15="http://schemas.microsoft.com/office/word/2012/wordml" xmlns:w16cex="http://schemas.microsoft.com/office/word/2018/wordml/cex" xmlns:w16cid="http://schemas.microsoft.com/office/word/2016/wordml/cid" xmlns:w16="http://schemas.microsoft.com/office/word/2018/wordml" xmlns:w16du="http://schemas.microsoft.com/office/word/2023/wordml/word16du" xmlns:w16sdtdh="http://schemas.microsoft.com/office/word/2020/wordml/sdtdatahash" xmlns:w16se="http://schemas.microsoft.com/office/word/2015/wordml/symex" xmlns:wpg="http://schemas.microsoft.com/office/word/2010/wordprocessingGroup" xmlns:wpi="http://schemas.microsoft.com/office/word/2010/wordprocessingInk" xmlns:wne="http://schemas.microsoft.com/office/word/2006/wordml" xmlns:wps="http://schemas.microsoft.com/office/word/2010/wordprocessingShape" mc:Ignorable="w14 w15 w16se w16cid w16 w16cex w16sdtdh w16du wp14">
   <w:p>
     <w:pPr>
       <w:pStyle w:val="Cabealho"/>
@@ -647,7 +869,7 @@
 </file>
 
 <file path=word/numbering.xml><?xml version="1.0" encoding="utf-8"?>
-<w:numbering xmlns:wpc="http://schemas.microsoft.com/office/word/2010/wordprocessingCanvas" xmlns:cx="http://schemas.microsoft.com/office/drawing/2014/chartex" xmlns:cx1="http://schemas.microsoft.com/office/drawing/2015/9/8/chartex" xmlns:cx2="http://schemas.microsoft.com/office/drawing/2015/10/21/chartex" xmlns:cx3="http://schemas.microsoft.com/office/drawing/2016/5/9/chartex" xmlns:cx4="http://schemas.microsoft.com/office/drawing/2016/5/10/chartex" xmlns:cx5="http://schemas.microsoft.com/office/drawing/2016/5/11/chartex" xmlns:cx6="http://schemas.microsoft.com/office/drawing/2016/5/12/chartex" xmlns:cx7="http://schemas.microsoft.com/office/drawing/2016/5/13/chartex" xmlns:cx8="http://schemas.microsoft.com/office/drawing/2016/5/14/chartex" xmlns:mc="http://schemas.openxmlformats.org/markup-compatibility/2006" xmlns:aink="http://schemas.microsoft.com/office/drawing/2016/ink" xmlns:am3d="http://schemas.microsoft.com/office/drawing/2017/model3d" xmlns:o="urn:schemas-microsoft-com:office:office" xmlns:oel="http://schemas.microsoft.com/office/2019/extlst" xmlns:r="http://schemas.openxmlformats.org/officeDocument/2006/relationships" xmlns:m="http://schemas.openxmlformats.org/officeDocument/2006/math" xmlns:v="urn:schemas-microsoft-com:vml" xmlns:wp14="http://schemas.microsoft.com/office/word/2010/wordprocessingDrawing" xmlns:wp="http://schemas.openxmlformats.org/drawingml/2006/wordprocessingDrawing" xmlns:w10="urn:schemas-microsoft-com:office:word" xmlns:w="http://schemas.openxmlformats.org/wordprocessingml/2006/main" xmlns:w14="http://schemas.microsoft.com/office/word/2010/wordml" xmlns:w15="http://schemas.microsoft.com/office/word/2012/wordml" xmlns:w16cex="http://schemas.microsoft.com/office/word/2018/wordml/cex" xmlns:w16cid="http://schemas.microsoft.com/office/word/2016/wordml/cid" xmlns:w16="http://schemas.microsoft.com/office/word/2018/wordml" xmlns:w16sdtdh="http://schemas.microsoft.com/office/word/2020/wordml/sdtdatahash" xmlns:w16se="http://schemas.microsoft.com/office/word/2015/wordml/symex" xmlns:wpg="http://schemas.microsoft.com/office/word/2010/wordprocessingGroup" xmlns:wpi="http://schemas.microsoft.com/office/word/2010/wordprocessingInk" xmlns:wne="http://schemas.microsoft.com/office/word/2006/wordml" xmlns:wps="http://schemas.microsoft.com/office/word/2010/wordprocessingShape" mc:Ignorable="w14 w15 w16se w16cid w16 w16cex w16sdtdh wp14">
+<w:numbering xmlns:wpc="http://schemas.microsoft.com/office/word/2010/wordprocessingCanvas" xmlns:cx="http://schemas.microsoft.com/office/drawing/2014/chartex" xmlns:cx1="http://schemas.microsoft.com/office/drawing/2015/9/8/chartex" xmlns:cx2="http://schemas.microsoft.com/office/drawing/2015/10/21/chartex" xmlns:cx3="http://schemas.microsoft.com/office/drawing/2016/5/9/chartex" xmlns:cx4="http://schemas.microsoft.com/office/drawing/2016/5/10/chartex" xmlns:cx5="http://schemas.microsoft.com/office/drawing/2016/5/11/chartex" xmlns:cx6="http://schemas.microsoft.com/office/drawing/2016/5/12/chartex" xmlns:cx7="http://schemas.microsoft.com/office/drawing/2016/5/13/chartex" xmlns:cx8="http://schemas.microsoft.com/office/drawing/2016/5/14/chartex" xmlns:mc="http://schemas.openxmlformats.org/markup-compatibility/2006" xmlns:aink="http://schemas.microsoft.com/office/drawing/2016/ink" xmlns:am3d="http://schemas.microsoft.com/office/drawing/2017/model3d" xmlns:o="urn:schemas-microsoft-com:office:office" xmlns:oel="http://schemas.microsoft.com/office/2019/extlst" xmlns:r="http://schemas.openxmlformats.org/officeDocument/2006/relationships" xmlns:m="http://schemas.openxmlformats.org/officeDocument/2006/math" xmlns:v="urn:schemas-microsoft-com:vml" xmlns:wp14="http://schemas.microsoft.com/office/word/2010/wordprocessingDrawing" xmlns:wp="http://schemas.openxmlformats.org/drawingml/2006/wordprocessingDrawing" xmlns:w10="urn:schemas-microsoft-com:office:word" xmlns:w="http://schemas.openxmlformats.org/wordprocessingml/2006/main" xmlns:w14="http://schemas.microsoft.com/office/word/2010/wordml" xmlns:w15="http://schemas.microsoft.com/office/word/2012/wordml" xmlns:w16cex="http://schemas.microsoft.com/office/word/2018/wordml/cex" xmlns:w16cid="http://schemas.microsoft.com/office/word/2016/wordml/cid" xmlns:w16="http://schemas.microsoft.com/office/word/2018/wordml" xmlns:w16du="http://schemas.microsoft.com/office/word/2023/wordml/word16du" xmlns:w16sdtdh="http://schemas.microsoft.com/office/word/2020/wordml/sdtdatahash" xmlns:w16se="http://schemas.microsoft.com/office/word/2015/wordml/symex" xmlns:wpg="http://schemas.microsoft.com/office/word/2010/wordprocessingGroup" xmlns:wpi="http://schemas.microsoft.com/office/word/2010/wordprocessingInk" xmlns:wne="http://schemas.microsoft.com/office/word/2006/wordml" xmlns:wps="http://schemas.microsoft.com/office/word/2010/wordprocessingShape" mc:Ignorable="w14 w15 w16se w16cid w16 w16cex w16sdtdh w16du wp14">
   <w:abstractNum w:abstractNumId="0" w15:restartNumberingAfterBreak="0">
     <w:nsid w:val="2FD11173"/>
     <w:multiLevelType w:val="multilevel"/>
@@ -1488,7 +1710,7 @@
 </file>
 
 <file path=word/styles.xml><?xml version="1.0" encoding="utf-8"?>
-<w:styles xmlns:mc="http://schemas.openxmlformats.org/markup-compatibility/2006" xmlns:r="http://schemas.openxmlformats.org/officeDocument/2006/relationships" xmlns:w="http://schemas.openxmlformats.org/wordprocessingml/2006/main" xmlns:w14="http://schemas.microsoft.com/office/word/2010/wordml" xmlns:w15="http://schemas.microsoft.com/office/word/2012/wordml" xmlns:w16cex="http://schemas.microsoft.com/office/word/2018/wordml/cex" xmlns:w16cid="http://schemas.microsoft.com/office/word/2016/wordml/cid" xmlns:w16="http://schemas.microsoft.com/office/word/2018/wordml" xmlns:w16sdtdh="http://schemas.microsoft.com/office/word/2020/wordml/sdtdatahash" xmlns:w16se="http://schemas.microsoft.com/office/word/2015/wordml/symex" mc:Ignorable="w14 w15 w16se w16cid w16 w16cex w16sdtdh">
+<w:styles xmlns:mc="http://schemas.openxmlformats.org/markup-compatibility/2006" xmlns:r="http://schemas.openxmlformats.org/officeDocument/2006/relationships" xmlns:w="http://schemas.openxmlformats.org/wordprocessingml/2006/main" xmlns:w14="http://schemas.microsoft.com/office/word/2010/wordml" xmlns:w15="http://schemas.microsoft.com/office/word/2012/wordml" xmlns:w16cex="http://schemas.microsoft.com/office/word/2018/wordml/cex" xmlns:w16cid="http://schemas.microsoft.com/office/word/2016/wordml/cid" xmlns:w16="http://schemas.microsoft.com/office/word/2018/wordml" xmlns:w16du="http://schemas.microsoft.com/office/word/2023/wordml/word16du" xmlns:w16sdtdh="http://schemas.microsoft.com/office/word/2020/wordml/sdtdatahash" xmlns:w16se="http://schemas.microsoft.com/office/word/2015/wordml/symex" mc:Ignorable="w14 w15 w16se w16cid w16 w16cex w16sdtdh w16du">
   <w:docDefaults>
     <w:rPrDefault>
       <w:rPr>

</xml_diff>

<commit_message>
comit para atualizar termo de autorizacao
</commit_message>
<xml_diff>
--- a/planejamento/template_autorizacao.docx
+++ b/planejamento/template_autorizacao.docx
@@ -1,6 +1,6 @@
 
 <file path=word/document.xml><?xml version="1.0" encoding="utf-8"?>
-<w:document xmlns:wpc="http://schemas.microsoft.com/office/word/2010/wordprocessingCanvas" xmlns:cx="http://schemas.microsoft.com/office/drawing/2014/chartex" xmlns:cx1="http://schemas.microsoft.com/office/drawing/2015/9/8/chartex" xmlns:cx2="http://schemas.microsoft.com/office/drawing/2015/10/21/chartex" xmlns:cx3="http://schemas.microsoft.com/office/drawing/2016/5/9/chartex" xmlns:cx4="http://schemas.microsoft.com/office/drawing/2016/5/10/chartex" xmlns:cx5="http://schemas.microsoft.com/office/drawing/2016/5/11/chartex" xmlns:cx6="http://schemas.microsoft.com/office/drawing/2016/5/12/chartex" xmlns:cx7="http://schemas.microsoft.com/office/drawing/2016/5/13/chartex" xmlns:cx8="http://schemas.microsoft.com/office/drawing/2016/5/14/chartex" xmlns:mc="http://schemas.openxmlformats.org/markup-compatibility/2006" xmlns:aink="http://schemas.microsoft.com/office/drawing/2016/ink" xmlns:am3d="http://schemas.microsoft.com/office/drawing/2017/model3d" xmlns:o="urn:schemas-microsoft-com:office:office" xmlns:oel="http://schemas.microsoft.com/office/2019/extlst" xmlns:r="http://schemas.openxmlformats.org/officeDocument/2006/relationships" xmlns:m="http://schemas.openxmlformats.org/officeDocument/2006/math" xmlns:v="urn:schemas-microsoft-com:vml" xmlns:wp14="http://schemas.microsoft.com/office/word/2010/wordprocessingDrawing" xmlns:wp="http://schemas.openxmlformats.org/drawingml/2006/wordprocessingDrawing" xmlns:w10="urn:schemas-microsoft-com:office:word" xmlns:w="http://schemas.openxmlformats.org/wordprocessingml/2006/main" xmlns:w14="http://schemas.microsoft.com/office/word/2010/wordml" xmlns:w15="http://schemas.microsoft.com/office/word/2012/wordml" xmlns:w16cex="http://schemas.microsoft.com/office/word/2018/wordml/cex" xmlns:w16cid="http://schemas.microsoft.com/office/word/2016/wordml/cid" xmlns:w16="http://schemas.microsoft.com/office/word/2018/wordml" xmlns:w16du="http://schemas.microsoft.com/office/word/2023/wordml/word16du" xmlns:w16sdtdh="http://schemas.microsoft.com/office/word/2020/wordml/sdtdatahash" xmlns:w16se="http://schemas.microsoft.com/office/word/2015/wordml/symex" xmlns:wpg="http://schemas.microsoft.com/office/word/2010/wordprocessingGroup" xmlns:wpi="http://schemas.microsoft.com/office/word/2010/wordprocessingInk" xmlns:wne="http://schemas.microsoft.com/office/word/2006/wordml" xmlns:wps="http://schemas.microsoft.com/office/word/2010/wordprocessingShape" mc:Ignorable="w14 w15 w16se w16cid w16 w16cex w16sdtdh w16du wp14">
+<w:document xmlns:wpc="http://schemas.microsoft.com/office/word/2010/wordprocessingCanvas" xmlns:cx="http://schemas.microsoft.com/office/drawing/2014/chartex" xmlns:cx1="http://schemas.microsoft.com/office/drawing/2015/9/8/chartex" xmlns:cx2="http://schemas.microsoft.com/office/drawing/2015/10/21/chartex" xmlns:cx3="http://schemas.microsoft.com/office/drawing/2016/5/9/chartex" xmlns:cx4="http://schemas.microsoft.com/office/drawing/2016/5/10/chartex" xmlns:cx5="http://schemas.microsoft.com/office/drawing/2016/5/11/chartex" xmlns:cx6="http://schemas.microsoft.com/office/drawing/2016/5/12/chartex" xmlns:cx7="http://schemas.microsoft.com/office/drawing/2016/5/13/chartex" xmlns:cx8="http://schemas.microsoft.com/office/drawing/2016/5/14/chartex" xmlns:mc="http://schemas.openxmlformats.org/markup-compatibility/2006" xmlns:aink="http://schemas.microsoft.com/office/drawing/2016/ink" xmlns:am3d="http://schemas.microsoft.com/office/drawing/2017/model3d" xmlns:o="urn:schemas-microsoft-com:office:office" xmlns:oel="http://schemas.microsoft.com/office/2019/extlst" xmlns:r="http://schemas.openxmlformats.org/officeDocument/2006/relationships" xmlns:m="http://schemas.openxmlformats.org/officeDocument/2006/math" xmlns:v="urn:schemas-microsoft-com:vml" xmlns:wp14="http://schemas.microsoft.com/office/word/2010/wordprocessingDrawing" xmlns:wp="http://schemas.openxmlformats.org/drawingml/2006/wordprocessingDrawing" xmlns:w10="urn:schemas-microsoft-com:office:word" xmlns:w="http://schemas.openxmlformats.org/wordprocessingml/2006/main" xmlns:w14="http://schemas.microsoft.com/office/word/2010/wordml" xmlns:w15="http://schemas.microsoft.com/office/word/2012/wordml" xmlns:w16cex="http://schemas.microsoft.com/office/word/2018/wordml/cex" xmlns:w16cid="http://schemas.microsoft.com/office/word/2016/wordml/cid" xmlns:w16="http://schemas.microsoft.com/office/word/2018/wordml" xmlns:w16sdtdh="http://schemas.microsoft.com/office/word/2020/wordml/sdtdatahash" xmlns:w16se="http://schemas.microsoft.com/office/word/2015/wordml/symex" xmlns:wpg="http://schemas.microsoft.com/office/word/2010/wordprocessingGroup" xmlns:wpi="http://schemas.microsoft.com/office/word/2010/wordprocessingInk" xmlns:wne="http://schemas.microsoft.com/office/word/2006/wordml" xmlns:wps="http://schemas.microsoft.com/office/word/2010/wordprocessingShape" mc:Ignorable="w14 w15 w16se w16cid w16 w16cex w16sdtdh wp14">
   <w:body>
     <w:p>
       <w:pPr>
@@ -229,7 +229,37 @@
           <w:rStyle w:val="Carlito"/>
           <w:rFonts w:cs="Carlito"/>
         </w:rPr>
-        <w:t xml:space="preserve"> desta organização militar, nos termos do art. 18 ao 27 da Lei nº 14.133, de 1º de abril de 2021, cujo objeto é a aquisição de {{</w:t>
+        <w:t xml:space="preserve"> desta organização militar, nos termos do art. 18 ao 27 da Lei nº 14.133, de 1º de abril de 2021, cujo objeto é a </w:t>
+      </w:r>
+      <w:r>
+        <w:rPr>
+          <w:rStyle w:val="Carlito"/>
+          <w:rFonts w:cs="Carlito"/>
+        </w:rPr>
+        <w:t>{{</w:t>
+      </w:r>
+      <w:proofErr w:type="spellStart"/>
+      <w:r>
+        <w:rPr>
+          <w:rStyle w:val="Carlito"/>
+          <w:rFonts w:cs="Carlito"/>
+        </w:rPr>
+        <w:t>descricao_servico</w:t>
+      </w:r>
+      <w:proofErr w:type="spellEnd"/>
+      <w:r>
+        <w:rPr>
+          <w:rStyle w:val="Carlito"/>
+          <w:rFonts w:cs="Carlito"/>
+        </w:rPr>
+        <w:t>}}</w:t>
+      </w:r>
+      <w:r>
+        <w:rPr>
+          <w:rStyle w:val="Carlito"/>
+          <w:rFonts w:cs="Carlito"/>
+        </w:rPr>
+        <w:t xml:space="preserve"> {{</w:t>
       </w:r>
       <w:r>
         <w:rPr>
@@ -268,20 +298,13 @@
         </w:rPr>
         <w:t xml:space="preserve">Trata-se de Processo Licitatório originado do Plano de Contratações Anual (PCA) de 2024, previsto na Portaria nº </w:t>
       </w:r>
-      <w:r>
-        <w:rPr>
-          <w:rStyle w:val="Carlito"/>
-          <w:rFonts w:cs="Carlito"/>
-        </w:rPr>
-        <w:t>{{</w:t>
-      </w:r>
       <w:proofErr w:type="spellStart"/>
       <w:r>
         <w:rPr>
           <w:rStyle w:val="Carlito"/>
           <w:rFonts w:cs="Carlito"/>
         </w:rPr>
-        <w:t>portaria_PCA</w:t>
+        <w:t>xxxxx</w:t>
       </w:r>
       <w:proofErr w:type="spellEnd"/>
       <w:r>
@@ -289,7 +312,7 @@
           <w:rStyle w:val="Carlito"/>
           <w:rFonts w:cs="Carlito"/>
         </w:rPr>
-        <w:t>}}</w:t>
+        <w:t>.</w:t>
       </w:r>
     </w:p>
     <w:p>
@@ -482,7 +505,7 @@
 </file>
 
 <file path=word/endnotes.xml><?xml version="1.0" encoding="utf-8"?>
-<w:endnotes xmlns:wpc="http://schemas.microsoft.com/office/word/2010/wordprocessingCanvas" xmlns:cx="http://schemas.microsoft.com/office/drawing/2014/chartex" xmlns:cx1="http://schemas.microsoft.com/office/drawing/2015/9/8/chartex" xmlns:cx2="http://schemas.microsoft.com/office/drawing/2015/10/21/chartex" xmlns:cx3="http://schemas.microsoft.com/office/drawing/2016/5/9/chartex" xmlns:cx4="http://schemas.microsoft.com/office/drawing/2016/5/10/chartex" xmlns:cx5="http://schemas.microsoft.com/office/drawing/2016/5/11/chartex" xmlns:cx6="http://schemas.microsoft.com/office/drawing/2016/5/12/chartex" xmlns:cx7="http://schemas.microsoft.com/office/drawing/2016/5/13/chartex" xmlns:cx8="http://schemas.microsoft.com/office/drawing/2016/5/14/chartex" xmlns:mc="http://schemas.openxmlformats.org/markup-compatibility/2006" xmlns:aink="http://schemas.microsoft.com/office/drawing/2016/ink" xmlns:am3d="http://schemas.microsoft.com/office/drawing/2017/model3d" xmlns:o="urn:schemas-microsoft-com:office:office" xmlns:oel="http://schemas.microsoft.com/office/2019/extlst" xmlns:r="http://schemas.openxmlformats.org/officeDocument/2006/relationships" xmlns:m="http://schemas.openxmlformats.org/officeDocument/2006/math" xmlns:v="urn:schemas-microsoft-com:vml" xmlns:wp14="http://schemas.microsoft.com/office/word/2010/wordprocessingDrawing" xmlns:wp="http://schemas.openxmlformats.org/drawingml/2006/wordprocessingDrawing" xmlns:w10="urn:schemas-microsoft-com:office:word" xmlns:w="http://schemas.openxmlformats.org/wordprocessingml/2006/main" xmlns:w14="http://schemas.microsoft.com/office/word/2010/wordml" xmlns:w15="http://schemas.microsoft.com/office/word/2012/wordml" xmlns:w16cex="http://schemas.microsoft.com/office/word/2018/wordml/cex" xmlns:w16cid="http://schemas.microsoft.com/office/word/2016/wordml/cid" xmlns:w16="http://schemas.microsoft.com/office/word/2018/wordml" xmlns:w16du="http://schemas.microsoft.com/office/word/2023/wordml/word16du" xmlns:w16sdtdh="http://schemas.microsoft.com/office/word/2020/wordml/sdtdatahash" xmlns:w16se="http://schemas.microsoft.com/office/word/2015/wordml/symex" xmlns:wpg="http://schemas.microsoft.com/office/word/2010/wordprocessingGroup" xmlns:wpi="http://schemas.microsoft.com/office/word/2010/wordprocessingInk" xmlns:wne="http://schemas.microsoft.com/office/word/2006/wordml" xmlns:wps="http://schemas.microsoft.com/office/word/2010/wordprocessingShape" mc:Ignorable="w14 w15 w16se w16cid w16 w16cex w16sdtdh w16du wp14">
+<w:endnotes xmlns:wpc="http://schemas.microsoft.com/office/word/2010/wordprocessingCanvas" xmlns:cx="http://schemas.microsoft.com/office/drawing/2014/chartex" xmlns:cx1="http://schemas.microsoft.com/office/drawing/2015/9/8/chartex" xmlns:cx2="http://schemas.microsoft.com/office/drawing/2015/10/21/chartex" xmlns:cx3="http://schemas.microsoft.com/office/drawing/2016/5/9/chartex" xmlns:cx4="http://schemas.microsoft.com/office/drawing/2016/5/10/chartex" xmlns:cx5="http://schemas.microsoft.com/office/drawing/2016/5/11/chartex" xmlns:cx6="http://schemas.microsoft.com/office/drawing/2016/5/12/chartex" xmlns:cx7="http://schemas.microsoft.com/office/drawing/2016/5/13/chartex" xmlns:cx8="http://schemas.microsoft.com/office/drawing/2016/5/14/chartex" xmlns:mc="http://schemas.openxmlformats.org/markup-compatibility/2006" xmlns:aink="http://schemas.microsoft.com/office/drawing/2016/ink" xmlns:am3d="http://schemas.microsoft.com/office/drawing/2017/model3d" xmlns:o="urn:schemas-microsoft-com:office:office" xmlns:oel="http://schemas.microsoft.com/office/2019/extlst" xmlns:r="http://schemas.openxmlformats.org/officeDocument/2006/relationships" xmlns:m="http://schemas.openxmlformats.org/officeDocument/2006/math" xmlns:v="urn:schemas-microsoft-com:vml" xmlns:wp14="http://schemas.microsoft.com/office/word/2010/wordprocessingDrawing" xmlns:wp="http://schemas.openxmlformats.org/drawingml/2006/wordprocessingDrawing" xmlns:w10="urn:schemas-microsoft-com:office:word" xmlns:w="http://schemas.openxmlformats.org/wordprocessingml/2006/main" xmlns:w14="http://schemas.microsoft.com/office/word/2010/wordml" xmlns:w15="http://schemas.microsoft.com/office/word/2012/wordml" xmlns:w16cex="http://schemas.microsoft.com/office/word/2018/wordml/cex" xmlns:w16cid="http://schemas.microsoft.com/office/word/2016/wordml/cid" xmlns:w16="http://schemas.microsoft.com/office/word/2018/wordml" xmlns:w16sdtdh="http://schemas.microsoft.com/office/word/2020/wordml/sdtdatahash" xmlns:w16se="http://schemas.microsoft.com/office/word/2015/wordml/symex" xmlns:wpg="http://schemas.microsoft.com/office/word/2010/wordprocessingGroup" xmlns:wpi="http://schemas.microsoft.com/office/word/2010/wordprocessingInk" xmlns:wne="http://schemas.microsoft.com/office/word/2006/wordml" xmlns:wps="http://schemas.microsoft.com/office/word/2010/wordprocessingShape" mc:Ignorable="w14 w15 w16se w16cid w16 w16cex w16sdtdh wp14">
   <w:endnote w:type="separator" w:id="-1">
     <w:p>
       <w:pPr>
@@ -507,7 +530,7 @@
 </file>
 
 <file path=word/footer1.xml><?xml version="1.0" encoding="utf-8"?>
-<w:ftr xmlns:wpc="http://schemas.microsoft.com/office/word/2010/wordprocessingCanvas" xmlns:cx="http://schemas.microsoft.com/office/drawing/2014/chartex" xmlns:cx1="http://schemas.microsoft.com/office/drawing/2015/9/8/chartex" xmlns:cx2="http://schemas.microsoft.com/office/drawing/2015/10/21/chartex" xmlns:cx3="http://schemas.microsoft.com/office/drawing/2016/5/9/chartex" xmlns:cx4="http://schemas.microsoft.com/office/drawing/2016/5/10/chartex" xmlns:cx5="http://schemas.microsoft.com/office/drawing/2016/5/11/chartex" xmlns:cx6="http://schemas.microsoft.com/office/drawing/2016/5/12/chartex" xmlns:cx7="http://schemas.microsoft.com/office/drawing/2016/5/13/chartex" xmlns:cx8="http://schemas.microsoft.com/office/drawing/2016/5/14/chartex" xmlns:mc="http://schemas.openxmlformats.org/markup-compatibility/2006" xmlns:aink="http://schemas.microsoft.com/office/drawing/2016/ink" xmlns:am3d="http://schemas.microsoft.com/office/drawing/2017/model3d" xmlns:o="urn:schemas-microsoft-com:office:office" xmlns:oel="http://schemas.microsoft.com/office/2019/extlst" xmlns:r="http://schemas.openxmlformats.org/officeDocument/2006/relationships" xmlns:m="http://schemas.openxmlformats.org/officeDocument/2006/math" xmlns:v="urn:schemas-microsoft-com:vml" xmlns:wp14="http://schemas.microsoft.com/office/word/2010/wordprocessingDrawing" xmlns:wp="http://schemas.openxmlformats.org/drawingml/2006/wordprocessingDrawing" xmlns:w10="urn:schemas-microsoft-com:office:word" xmlns:w="http://schemas.openxmlformats.org/wordprocessingml/2006/main" xmlns:w14="http://schemas.microsoft.com/office/word/2010/wordml" xmlns:w15="http://schemas.microsoft.com/office/word/2012/wordml" xmlns:w16cex="http://schemas.microsoft.com/office/word/2018/wordml/cex" xmlns:w16cid="http://schemas.microsoft.com/office/word/2016/wordml/cid" xmlns:w16="http://schemas.microsoft.com/office/word/2018/wordml" xmlns:w16du="http://schemas.microsoft.com/office/word/2023/wordml/word16du" xmlns:w16sdtdh="http://schemas.microsoft.com/office/word/2020/wordml/sdtdatahash" xmlns:w16se="http://schemas.microsoft.com/office/word/2015/wordml/symex" xmlns:wpg="http://schemas.microsoft.com/office/word/2010/wordprocessingGroup" xmlns:wpi="http://schemas.microsoft.com/office/word/2010/wordprocessingInk" xmlns:wne="http://schemas.microsoft.com/office/word/2006/wordml" xmlns:wps="http://schemas.microsoft.com/office/word/2010/wordprocessingShape" mc:Ignorable="w14 w15 w16se w16cid w16 w16cex w16sdtdh w16du wp14">
+<w:ftr xmlns:wpc="http://schemas.microsoft.com/office/word/2010/wordprocessingCanvas" xmlns:cx="http://schemas.microsoft.com/office/drawing/2014/chartex" xmlns:cx1="http://schemas.microsoft.com/office/drawing/2015/9/8/chartex" xmlns:cx2="http://schemas.microsoft.com/office/drawing/2015/10/21/chartex" xmlns:cx3="http://schemas.microsoft.com/office/drawing/2016/5/9/chartex" xmlns:cx4="http://schemas.microsoft.com/office/drawing/2016/5/10/chartex" xmlns:cx5="http://schemas.microsoft.com/office/drawing/2016/5/11/chartex" xmlns:cx6="http://schemas.microsoft.com/office/drawing/2016/5/12/chartex" xmlns:cx7="http://schemas.microsoft.com/office/drawing/2016/5/13/chartex" xmlns:cx8="http://schemas.microsoft.com/office/drawing/2016/5/14/chartex" xmlns:mc="http://schemas.openxmlformats.org/markup-compatibility/2006" xmlns:aink="http://schemas.microsoft.com/office/drawing/2016/ink" xmlns:am3d="http://schemas.microsoft.com/office/drawing/2017/model3d" xmlns:o="urn:schemas-microsoft-com:office:office" xmlns:oel="http://schemas.microsoft.com/office/2019/extlst" xmlns:r="http://schemas.openxmlformats.org/officeDocument/2006/relationships" xmlns:m="http://schemas.openxmlformats.org/officeDocument/2006/math" xmlns:v="urn:schemas-microsoft-com:vml" xmlns:wp14="http://schemas.microsoft.com/office/word/2010/wordprocessingDrawing" xmlns:wp="http://schemas.openxmlformats.org/drawingml/2006/wordprocessingDrawing" xmlns:w10="urn:schemas-microsoft-com:office:word" xmlns:w="http://schemas.openxmlformats.org/wordprocessingml/2006/main" xmlns:w14="http://schemas.microsoft.com/office/word/2010/wordml" xmlns:w15="http://schemas.microsoft.com/office/word/2012/wordml" xmlns:w16cex="http://schemas.microsoft.com/office/word/2018/wordml/cex" xmlns:w16cid="http://schemas.microsoft.com/office/word/2016/wordml/cid" xmlns:w16="http://schemas.microsoft.com/office/word/2018/wordml" xmlns:w16sdtdh="http://schemas.microsoft.com/office/word/2020/wordml/sdtdatahash" xmlns:w16se="http://schemas.microsoft.com/office/word/2015/wordml/symex" xmlns:wpg="http://schemas.microsoft.com/office/word/2010/wordprocessingGroup" xmlns:wpi="http://schemas.microsoft.com/office/word/2010/wordprocessingInk" xmlns:wne="http://schemas.microsoft.com/office/word/2006/wordml" xmlns:wps="http://schemas.microsoft.com/office/word/2010/wordprocessingShape" mc:Ignorable="w14 w15 w16se w16cid w16 w16cex w16sdtdh wp14">
   <w:p>
     <w:pPr>
       <w:pStyle w:val="Rodap"/>
@@ -634,7 +657,7 @@
 </file>
 
 <file path=word/footnotes.xml><?xml version="1.0" encoding="utf-8"?>
-<w:footnotes xmlns:wpc="http://schemas.microsoft.com/office/word/2010/wordprocessingCanvas" xmlns:cx="http://schemas.microsoft.com/office/drawing/2014/chartex" xmlns:cx1="http://schemas.microsoft.com/office/drawing/2015/9/8/chartex" xmlns:cx2="http://schemas.microsoft.com/office/drawing/2015/10/21/chartex" xmlns:cx3="http://schemas.microsoft.com/office/drawing/2016/5/9/chartex" xmlns:cx4="http://schemas.microsoft.com/office/drawing/2016/5/10/chartex" xmlns:cx5="http://schemas.microsoft.com/office/drawing/2016/5/11/chartex" xmlns:cx6="http://schemas.microsoft.com/office/drawing/2016/5/12/chartex" xmlns:cx7="http://schemas.microsoft.com/office/drawing/2016/5/13/chartex" xmlns:cx8="http://schemas.microsoft.com/office/drawing/2016/5/14/chartex" xmlns:mc="http://schemas.openxmlformats.org/markup-compatibility/2006" xmlns:aink="http://schemas.microsoft.com/office/drawing/2016/ink" xmlns:am3d="http://schemas.microsoft.com/office/drawing/2017/model3d" xmlns:o="urn:schemas-microsoft-com:office:office" xmlns:oel="http://schemas.microsoft.com/office/2019/extlst" xmlns:r="http://schemas.openxmlformats.org/officeDocument/2006/relationships" xmlns:m="http://schemas.openxmlformats.org/officeDocument/2006/math" xmlns:v="urn:schemas-microsoft-com:vml" xmlns:wp14="http://schemas.microsoft.com/office/word/2010/wordprocessingDrawing" xmlns:wp="http://schemas.openxmlformats.org/drawingml/2006/wordprocessingDrawing" xmlns:w10="urn:schemas-microsoft-com:office:word" xmlns:w="http://schemas.openxmlformats.org/wordprocessingml/2006/main" xmlns:w14="http://schemas.microsoft.com/office/word/2010/wordml" xmlns:w15="http://schemas.microsoft.com/office/word/2012/wordml" xmlns:w16cex="http://schemas.microsoft.com/office/word/2018/wordml/cex" xmlns:w16cid="http://schemas.microsoft.com/office/word/2016/wordml/cid" xmlns:w16="http://schemas.microsoft.com/office/word/2018/wordml" xmlns:w16du="http://schemas.microsoft.com/office/word/2023/wordml/word16du" xmlns:w16sdtdh="http://schemas.microsoft.com/office/word/2020/wordml/sdtdatahash" xmlns:w16se="http://schemas.microsoft.com/office/word/2015/wordml/symex" xmlns:wpg="http://schemas.microsoft.com/office/word/2010/wordprocessingGroup" xmlns:wpi="http://schemas.microsoft.com/office/word/2010/wordprocessingInk" xmlns:wne="http://schemas.microsoft.com/office/word/2006/wordml" xmlns:wps="http://schemas.microsoft.com/office/word/2010/wordprocessingShape" mc:Ignorable="w14 w15 w16se w16cid w16 w16cex w16sdtdh w16du wp14">
+<w:footnotes xmlns:wpc="http://schemas.microsoft.com/office/word/2010/wordprocessingCanvas" xmlns:cx="http://schemas.microsoft.com/office/drawing/2014/chartex" xmlns:cx1="http://schemas.microsoft.com/office/drawing/2015/9/8/chartex" xmlns:cx2="http://schemas.microsoft.com/office/drawing/2015/10/21/chartex" xmlns:cx3="http://schemas.microsoft.com/office/drawing/2016/5/9/chartex" xmlns:cx4="http://schemas.microsoft.com/office/drawing/2016/5/10/chartex" xmlns:cx5="http://schemas.microsoft.com/office/drawing/2016/5/11/chartex" xmlns:cx6="http://schemas.microsoft.com/office/drawing/2016/5/12/chartex" xmlns:cx7="http://schemas.microsoft.com/office/drawing/2016/5/13/chartex" xmlns:cx8="http://schemas.microsoft.com/office/drawing/2016/5/14/chartex" xmlns:mc="http://schemas.openxmlformats.org/markup-compatibility/2006" xmlns:aink="http://schemas.microsoft.com/office/drawing/2016/ink" xmlns:am3d="http://schemas.microsoft.com/office/drawing/2017/model3d" xmlns:o="urn:schemas-microsoft-com:office:office" xmlns:oel="http://schemas.microsoft.com/office/2019/extlst" xmlns:r="http://schemas.openxmlformats.org/officeDocument/2006/relationships" xmlns:m="http://schemas.openxmlformats.org/officeDocument/2006/math" xmlns:v="urn:schemas-microsoft-com:vml" xmlns:wp14="http://schemas.microsoft.com/office/word/2010/wordprocessingDrawing" xmlns:wp="http://schemas.openxmlformats.org/drawingml/2006/wordprocessingDrawing" xmlns:w10="urn:schemas-microsoft-com:office:word" xmlns:w="http://schemas.openxmlformats.org/wordprocessingml/2006/main" xmlns:w14="http://schemas.microsoft.com/office/word/2010/wordml" xmlns:w15="http://schemas.microsoft.com/office/word/2012/wordml" xmlns:w16cex="http://schemas.microsoft.com/office/word/2018/wordml/cex" xmlns:w16cid="http://schemas.microsoft.com/office/word/2016/wordml/cid" xmlns:w16="http://schemas.microsoft.com/office/word/2018/wordml" xmlns:w16sdtdh="http://schemas.microsoft.com/office/word/2020/wordml/sdtdatahash" xmlns:w16se="http://schemas.microsoft.com/office/word/2015/wordml/symex" xmlns:wpg="http://schemas.microsoft.com/office/word/2010/wordprocessingGroup" xmlns:wpi="http://schemas.microsoft.com/office/word/2010/wordprocessingInk" xmlns:wne="http://schemas.microsoft.com/office/word/2006/wordml" xmlns:wps="http://schemas.microsoft.com/office/word/2010/wordprocessingShape" mc:Ignorable="w14 w15 w16se w16cid w16 w16cex w16sdtdh wp14">
   <w:footnote w:type="separator" w:id="-1">
     <w:p>
       <w:pPr>
@@ -659,7 +682,7 @@
 </file>
 
 <file path=word/header1.xml><?xml version="1.0" encoding="utf-8"?>
-<w:hdr xmlns:wpc="http://schemas.microsoft.com/office/word/2010/wordprocessingCanvas" xmlns:cx="http://schemas.microsoft.com/office/drawing/2014/chartex" xmlns:cx1="http://schemas.microsoft.com/office/drawing/2015/9/8/chartex" xmlns:cx2="http://schemas.microsoft.com/office/drawing/2015/10/21/chartex" xmlns:cx3="http://schemas.microsoft.com/office/drawing/2016/5/9/chartex" xmlns:cx4="http://schemas.microsoft.com/office/drawing/2016/5/10/chartex" xmlns:cx5="http://schemas.microsoft.com/office/drawing/2016/5/11/chartex" xmlns:cx6="http://schemas.microsoft.com/office/drawing/2016/5/12/chartex" xmlns:cx7="http://schemas.microsoft.com/office/drawing/2016/5/13/chartex" xmlns:cx8="http://schemas.microsoft.com/office/drawing/2016/5/14/chartex" xmlns:mc="http://schemas.openxmlformats.org/markup-compatibility/2006" xmlns:aink="http://schemas.microsoft.com/office/drawing/2016/ink" xmlns:am3d="http://schemas.microsoft.com/office/drawing/2017/model3d" xmlns:o="urn:schemas-microsoft-com:office:office" xmlns:oel="http://schemas.microsoft.com/office/2019/extlst" xmlns:r="http://schemas.openxmlformats.org/officeDocument/2006/relationships" xmlns:m="http://schemas.openxmlformats.org/officeDocument/2006/math" xmlns:v="urn:schemas-microsoft-com:vml" xmlns:wp14="http://schemas.microsoft.com/office/word/2010/wordprocessingDrawing" xmlns:wp="http://schemas.openxmlformats.org/drawingml/2006/wordprocessingDrawing" xmlns:w10="urn:schemas-microsoft-com:office:word" xmlns:w="http://schemas.openxmlformats.org/wordprocessingml/2006/main" xmlns:w14="http://schemas.microsoft.com/office/word/2010/wordml" xmlns:w15="http://schemas.microsoft.com/office/word/2012/wordml" xmlns:w16cex="http://schemas.microsoft.com/office/word/2018/wordml/cex" xmlns:w16cid="http://schemas.microsoft.com/office/word/2016/wordml/cid" xmlns:w16="http://schemas.microsoft.com/office/word/2018/wordml" xmlns:w16du="http://schemas.microsoft.com/office/word/2023/wordml/word16du" xmlns:w16sdtdh="http://schemas.microsoft.com/office/word/2020/wordml/sdtdatahash" xmlns:w16se="http://schemas.microsoft.com/office/word/2015/wordml/symex" xmlns:wpg="http://schemas.microsoft.com/office/word/2010/wordprocessingGroup" xmlns:wpi="http://schemas.microsoft.com/office/word/2010/wordprocessingInk" xmlns:wne="http://schemas.microsoft.com/office/word/2006/wordml" xmlns:wps="http://schemas.microsoft.com/office/word/2010/wordprocessingShape" mc:Ignorable="w14 w15 w16se w16cid w16 w16cex w16sdtdh w16du wp14">
+<w:hdr xmlns:wpc="http://schemas.microsoft.com/office/word/2010/wordprocessingCanvas" xmlns:cx="http://schemas.microsoft.com/office/drawing/2014/chartex" xmlns:cx1="http://schemas.microsoft.com/office/drawing/2015/9/8/chartex" xmlns:cx2="http://schemas.microsoft.com/office/drawing/2015/10/21/chartex" xmlns:cx3="http://schemas.microsoft.com/office/drawing/2016/5/9/chartex" xmlns:cx4="http://schemas.microsoft.com/office/drawing/2016/5/10/chartex" xmlns:cx5="http://schemas.microsoft.com/office/drawing/2016/5/11/chartex" xmlns:cx6="http://schemas.microsoft.com/office/drawing/2016/5/12/chartex" xmlns:cx7="http://schemas.microsoft.com/office/drawing/2016/5/13/chartex" xmlns:cx8="http://schemas.microsoft.com/office/drawing/2016/5/14/chartex" xmlns:mc="http://schemas.openxmlformats.org/markup-compatibility/2006" xmlns:aink="http://schemas.microsoft.com/office/drawing/2016/ink" xmlns:am3d="http://schemas.microsoft.com/office/drawing/2017/model3d" xmlns:o="urn:schemas-microsoft-com:office:office" xmlns:oel="http://schemas.microsoft.com/office/2019/extlst" xmlns:r="http://schemas.openxmlformats.org/officeDocument/2006/relationships" xmlns:m="http://schemas.openxmlformats.org/officeDocument/2006/math" xmlns:v="urn:schemas-microsoft-com:vml" xmlns:wp14="http://schemas.microsoft.com/office/word/2010/wordprocessingDrawing" xmlns:wp="http://schemas.openxmlformats.org/drawingml/2006/wordprocessingDrawing" xmlns:w10="urn:schemas-microsoft-com:office:word" xmlns:w="http://schemas.openxmlformats.org/wordprocessingml/2006/main" xmlns:w14="http://schemas.microsoft.com/office/word/2010/wordml" xmlns:w15="http://schemas.microsoft.com/office/word/2012/wordml" xmlns:w16cex="http://schemas.microsoft.com/office/word/2018/wordml/cex" xmlns:w16cid="http://schemas.microsoft.com/office/word/2016/wordml/cid" xmlns:w16="http://schemas.microsoft.com/office/word/2018/wordml" xmlns:w16sdtdh="http://schemas.microsoft.com/office/word/2020/wordml/sdtdatahash" xmlns:w16se="http://schemas.microsoft.com/office/word/2015/wordml/symex" xmlns:wpg="http://schemas.microsoft.com/office/word/2010/wordprocessingGroup" xmlns:wpi="http://schemas.microsoft.com/office/word/2010/wordprocessingInk" xmlns:wne="http://schemas.microsoft.com/office/word/2006/wordml" xmlns:wps="http://schemas.microsoft.com/office/word/2010/wordprocessingShape" mc:Ignorable="w14 w15 w16se w16cid w16 w16cex w16sdtdh wp14">
   <w:p>
     <w:pPr>
       <w:pStyle w:val="Cabealho"/>
@@ -688,7 +711,7 @@
 </file>
 
 <file path=word/numbering.xml><?xml version="1.0" encoding="utf-8"?>
-<w:numbering xmlns:wpc="http://schemas.microsoft.com/office/word/2010/wordprocessingCanvas" xmlns:cx="http://schemas.microsoft.com/office/drawing/2014/chartex" xmlns:cx1="http://schemas.microsoft.com/office/drawing/2015/9/8/chartex" xmlns:cx2="http://schemas.microsoft.com/office/drawing/2015/10/21/chartex" xmlns:cx3="http://schemas.microsoft.com/office/drawing/2016/5/9/chartex" xmlns:cx4="http://schemas.microsoft.com/office/drawing/2016/5/10/chartex" xmlns:cx5="http://schemas.microsoft.com/office/drawing/2016/5/11/chartex" xmlns:cx6="http://schemas.microsoft.com/office/drawing/2016/5/12/chartex" xmlns:cx7="http://schemas.microsoft.com/office/drawing/2016/5/13/chartex" xmlns:cx8="http://schemas.microsoft.com/office/drawing/2016/5/14/chartex" xmlns:mc="http://schemas.openxmlformats.org/markup-compatibility/2006" xmlns:aink="http://schemas.microsoft.com/office/drawing/2016/ink" xmlns:am3d="http://schemas.microsoft.com/office/drawing/2017/model3d" xmlns:o="urn:schemas-microsoft-com:office:office" xmlns:oel="http://schemas.microsoft.com/office/2019/extlst" xmlns:r="http://schemas.openxmlformats.org/officeDocument/2006/relationships" xmlns:m="http://schemas.openxmlformats.org/officeDocument/2006/math" xmlns:v="urn:schemas-microsoft-com:vml" xmlns:wp14="http://schemas.microsoft.com/office/word/2010/wordprocessingDrawing" xmlns:wp="http://schemas.openxmlformats.org/drawingml/2006/wordprocessingDrawing" xmlns:w10="urn:schemas-microsoft-com:office:word" xmlns:w="http://schemas.openxmlformats.org/wordprocessingml/2006/main" xmlns:w14="http://schemas.microsoft.com/office/word/2010/wordml" xmlns:w15="http://schemas.microsoft.com/office/word/2012/wordml" xmlns:w16cex="http://schemas.microsoft.com/office/word/2018/wordml/cex" xmlns:w16cid="http://schemas.microsoft.com/office/word/2016/wordml/cid" xmlns:w16="http://schemas.microsoft.com/office/word/2018/wordml" xmlns:w16du="http://schemas.microsoft.com/office/word/2023/wordml/word16du" xmlns:w16sdtdh="http://schemas.microsoft.com/office/word/2020/wordml/sdtdatahash" xmlns:w16se="http://schemas.microsoft.com/office/word/2015/wordml/symex" xmlns:wpg="http://schemas.microsoft.com/office/word/2010/wordprocessingGroup" xmlns:wpi="http://schemas.microsoft.com/office/word/2010/wordprocessingInk" xmlns:wne="http://schemas.microsoft.com/office/word/2006/wordml" xmlns:wps="http://schemas.microsoft.com/office/word/2010/wordprocessingShape" mc:Ignorable="w14 w15 w16se w16cid w16 w16cex w16sdtdh w16du wp14">
+<w:numbering xmlns:wpc="http://schemas.microsoft.com/office/word/2010/wordprocessingCanvas" xmlns:cx="http://schemas.microsoft.com/office/drawing/2014/chartex" xmlns:cx1="http://schemas.microsoft.com/office/drawing/2015/9/8/chartex" xmlns:cx2="http://schemas.microsoft.com/office/drawing/2015/10/21/chartex" xmlns:cx3="http://schemas.microsoft.com/office/drawing/2016/5/9/chartex" xmlns:cx4="http://schemas.microsoft.com/office/drawing/2016/5/10/chartex" xmlns:cx5="http://schemas.microsoft.com/office/drawing/2016/5/11/chartex" xmlns:cx6="http://schemas.microsoft.com/office/drawing/2016/5/12/chartex" xmlns:cx7="http://schemas.microsoft.com/office/drawing/2016/5/13/chartex" xmlns:cx8="http://schemas.microsoft.com/office/drawing/2016/5/14/chartex" xmlns:mc="http://schemas.openxmlformats.org/markup-compatibility/2006" xmlns:aink="http://schemas.microsoft.com/office/drawing/2016/ink" xmlns:am3d="http://schemas.microsoft.com/office/drawing/2017/model3d" xmlns:o="urn:schemas-microsoft-com:office:office" xmlns:oel="http://schemas.microsoft.com/office/2019/extlst" xmlns:r="http://schemas.openxmlformats.org/officeDocument/2006/relationships" xmlns:m="http://schemas.openxmlformats.org/officeDocument/2006/math" xmlns:v="urn:schemas-microsoft-com:vml" xmlns:wp14="http://schemas.microsoft.com/office/word/2010/wordprocessingDrawing" xmlns:wp="http://schemas.openxmlformats.org/drawingml/2006/wordprocessingDrawing" xmlns:w10="urn:schemas-microsoft-com:office:word" xmlns:w="http://schemas.openxmlformats.org/wordprocessingml/2006/main" xmlns:w14="http://schemas.microsoft.com/office/word/2010/wordml" xmlns:w15="http://schemas.microsoft.com/office/word/2012/wordml" xmlns:w16cex="http://schemas.microsoft.com/office/word/2018/wordml/cex" xmlns:w16cid="http://schemas.microsoft.com/office/word/2016/wordml/cid" xmlns:w16="http://schemas.microsoft.com/office/word/2018/wordml" xmlns:w16sdtdh="http://schemas.microsoft.com/office/word/2020/wordml/sdtdatahash" xmlns:w16se="http://schemas.microsoft.com/office/word/2015/wordml/symex" xmlns:wpg="http://schemas.microsoft.com/office/word/2010/wordprocessingGroup" xmlns:wpi="http://schemas.microsoft.com/office/word/2010/wordprocessingInk" xmlns:wne="http://schemas.microsoft.com/office/word/2006/wordml" xmlns:wps="http://schemas.microsoft.com/office/word/2010/wordprocessingShape" mc:Ignorable="w14 w15 w16se w16cid w16 w16cex w16sdtdh wp14">
   <w:abstractNum w:abstractNumId="0" w15:restartNumberingAfterBreak="0">
     <w:nsid w:val="2FD11173"/>
     <w:multiLevelType w:val="multilevel"/>
@@ -1529,7 +1552,7 @@
 </file>
 
 <file path=word/styles.xml><?xml version="1.0" encoding="utf-8"?>
-<w:styles xmlns:mc="http://schemas.openxmlformats.org/markup-compatibility/2006" xmlns:r="http://schemas.openxmlformats.org/officeDocument/2006/relationships" xmlns:w="http://schemas.openxmlformats.org/wordprocessingml/2006/main" xmlns:w14="http://schemas.microsoft.com/office/word/2010/wordml" xmlns:w15="http://schemas.microsoft.com/office/word/2012/wordml" xmlns:w16cex="http://schemas.microsoft.com/office/word/2018/wordml/cex" xmlns:w16cid="http://schemas.microsoft.com/office/word/2016/wordml/cid" xmlns:w16="http://schemas.microsoft.com/office/word/2018/wordml" xmlns:w16du="http://schemas.microsoft.com/office/word/2023/wordml/word16du" xmlns:w16sdtdh="http://schemas.microsoft.com/office/word/2020/wordml/sdtdatahash" xmlns:w16se="http://schemas.microsoft.com/office/word/2015/wordml/symex" mc:Ignorable="w14 w15 w16se w16cid w16 w16cex w16sdtdh w16du">
+<w:styles xmlns:mc="http://schemas.openxmlformats.org/markup-compatibility/2006" xmlns:r="http://schemas.openxmlformats.org/officeDocument/2006/relationships" xmlns:w="http://schemas.openxmlformats.org/wordprocessingml/2006/main" xmlns:w14="http://schemas.microsoft.com/office/word/2010/wordml" xmlns:w15="http://schemas.microsoft.com/office/word/2012/wordml" xmlns:w16cex="http://schemas.microsoft.com/office/word/2018/wordml/cex" xmlns:w16cid="http://schemas.microsoft.com/office/word/2016/wordml/cid" xmlns:w16="http://schemas.microsoft.com/office/word/2018/wordml" xmlns:w16sdtdh="http://schemas.microsoft.com/office/word/2020/wordml/sdtdatahash" xmlns:w16se="http://schemas.microsoft.com/office/word/2015/wordml/symex" mc:Ignorable="w14 w15 w16se w16cid w16 w16cex w16sdtdh">
   <w:docDefaults>
     <w:rPrDefault>
       <w:rPr>

</xml_diff>